<commit_message>
Fix documentation miss spelling
</commit_message>
<xml_diff>
--- a/Documentation/[Reinaldo M.H] Software Development Documentation.docx
+++ b/Documentation/[Reinaldo M.H] Software Development Documentation.docx
@@ -889,7 +889,7 @@
           <w:highlight w:val="white"/>
           <w:rtl w:val="0"/>
         </w:rPr>
-        <w:t xml:space="preserve">This program is Othello board game implemented as windows form application with C# programming languange.</w:t>
+        <w:t xml:space="preserve">This program is Othello board game implemented as windows form application with C# programming language.</w:t>
       </w:r>
     </w:p>
     <w:p>
@@ -1497,12 +1497,12 @@
           <wp:inline distB="114300" distT="114300" distL="114300" distR="114300">
             <wp:extent cx="4152900" cy="2171700"/>
             <wp:effectExtent b="0" l="0" r="0" t="0"/>
-            <wp:docPr id="3" name="image2.png"/>
+            <wp:docPr id="3" name="image1.png"/>
             <a:graphic>
               <a:graphicData uri="http://schemas.openxmlformats.org/drawingml/2006/picture">
                 <pic:pic>
                   <pic:nvPicPr>
-                    <pic:cNvPr id="0" name="image2.png"/>
+                    <pic:cNvPr id="0" name="image1.png"/>
                     <pic:cNvPicPr preferRelativeResize="0"/>
                   </pic:nvPicPr>
                   <pic:blipFill>
@@ -1573,12 +1573,12 @@
           <wp:inline distB="114300" distT="114300" distL="114300" distR="114300">
             <wp:extent cx="4912043" cy="3401980"/>
             <wp:effectExtent b="0" l="0" r="0" t="0"/>
-            <wp:docPr id="4" name="image1.png"/>
+            <wp:docPr id="4" name="image2.png"/>
             <a:graphic>
               <a:graphicData uri="http://schemas.openxmlformats.org/drawingml/2006/picture">
                 <pic:pic>
                   <pic:nvPicPr>
-                    <pic:cNvPr id="0" name="image1.png"/>
+                    <pic:cNvPr id="0" name="image2.png"/>
                     <pic:cNvPicPr preferRelativeResize="0"/>
                   </pic:nvPicPr>
                   <pic:blipFill>

</xml_diff>